<commit_message>
added new pdf for for modified resume doc
</commit_message>
<xml_diff>
--- a/src/Components/assets/Cvdoc.docx
+++ b/src/Components/assets/Cvdoc.docx
@@ -9,6 +9,20 @@
           <w:szCs w:val="2"/>
         </w:rPr>
       </w:pPr>
+      <w:r>
+        <w:rPr>
+          <w:noProof/>
+        </w:rPr>
+        <w:pict>
+          <v:shapetype id="_x0000_t32" coordsize="21600,21600" o:spt="32" o:oned="t" path="m,l21600,21600e" filled="f">
+            <v:path arrowok="t" fillok="f" o:connecttype="none"/>
+            <o:lock v:ext="edit" shapetype="t"/>
+          </v:shapetype>
+          <v:shape id="Straight Arrow Connector 42" o:spid="_x0000_s1051" type="#_x0000_t32" style="position:absolute;margin-left:182.35pt;margin-top:316.3pt;width:355.4pt;height:0;z-index:251701248;visibility:visible" o:gfxdata="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" strokecolor="#e0e0e0" strokeweight="1.5pt">
+            <v:stroke endcap="round"/>
+          </v:shape>
+        </w:pict>
+      </w:r>
       <w:r>
         <w:rPr>
           <w:noProof/>
@@ -18,6 +32,214 @@
             <v:stroke joinstyle="miter"/>
             <v:path gradientshapeok="t" o:connecttype="rect"/>
           </v:shapetype>
+          <v:shape id="_x0000_s1064" type="#_x0000_t202" style="position:absolute;margin-left:206pt;margin-top:199.9pt;width:373.65pt;height:143.4pt;z-index:-251595776;visibility:visible;mso-position-horizontal-relative:page;mso-position-vertical-relative:page" o:gfxdata="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" filled="f" stroked="f">
+            <v:textbox style="mso-next-textbox:#_x0000_s1064" inset="0,0,0,0">
+              <w:txbxContent>
+                <w:p>
+                  <w:pPr>
+                    <w:pStyle w:val="BodyText"/>
+                    <w:numPr>
+                      <w:ilvl w:val="0"/>
+                      <w:numId w:val="13"/>
+                    </w:numPr>
+                    <w:spacing w:line="276" w:lineRule="auto"/>
+                    <w:rPr>
+                      <w:rFonts w:ascii="Open Sans SemiBold"/>
+                      <w:b/>
+                      <w:sz w:val="24"/>
+                      <w:szCs w:val="24"/>
+                      <w:lang w:eastAsia="zh-TW"/>
+                    </w:rPr>
+                  </w:pPr>
+                  <w:r>
+                    <w:rPr>
+                      <w:rFonts w:ascii="Open Sans SemiBold"/>
+                      <w:b/>
+                      <w:sz w:val="24"/>
+                      <w:szCs w:val="24"/>
+                    </w:rPr>
+                    <w:t>INNODATA INDIA PVT LTD</w:t>
+                  </w:r>
+                </w:p>
+                <w:p>
+                  <w:pPr>
+                    <w:pStyle w:val="BodyText"/>
+                    <w:spacing w:before="46" w:line="276" w:lineRule="auto"/>
+                    <w:ind w:firstLine="360"/>
+                    <w:rPr>
+                      <w:rFonts w:ascii="Open Sans"/>
+                      <w:sz w:val="22"/>
+                      <w:szCs w:val="22"/>
+                    </w:rPr>
+                  </w:pPr>
+                  <w:r>
+                    <w:rPr>
+                      <w:rFonts w:ascii="Open Sans"/>
+                      <w:i/>
+                      <w:sz w:val="22"/>
+                      <w:szCs w:val="22"/>
+                    </w:rPr>
+                    <w:t xml:space="preserve"> 5 </w:t>
+                  </w:r>
+                  <w:proofErr w:type="gramStart"/>
+                  <w:r>
+                    <w:rPr>
+                      <w:rFonts w:ascii="Open Sans"/>
+                      <w:i/>
+                      <w:sz w:val="22"/>
+                      <w:szCs w:val="22"/>
+                    </w:rPr>
+                    <w:t>months(</w:t>
+                  </w:r>
+                  <w:proofErr w:type="gramEnd"/>
+                  <w:r>
+                    <w:rPr>
+                      <w:rFonts w:ascii="Open Sans"/>
+                      <w:i/>
+                      <w:sz w:val="22"/>
+                      <w:szCs w:val="22"/>
+                    </w:rPr>
+                    <w:t>fulltime)</w:t>
+                  </w:r>
+                </w:p>
+                <w:p>
+                  <w:pPr>
+                    <w:pStyle w:val="BodyText"/>
+                    <w:numPr>
+                      <w:ilvl w:val="0"/>
+                      <w:numId w:val="4"/>
+                    </w:numPr>
+                    <w:spacing w:before="100" w:line="285" w:lineRule="auto"/>
+                    <w:rPr>
+                      <w:rFonts w:ascii="Open Sans" w:hAnsi="Open Sans" w:cs="Open Sans"/>
+                      <w:sz w:val="22"/>
+                      <w:szCs w:val="22"/>
+                    </w:rPr>
+                  </w:pPr>
+                  <w:r>
+                    <w:rPr>
+                      <w:rFonts w:ascii="Open Sans" w:hAnsi="Open Sans" w:cs="Open Sans"/>
+                      <w:sz w:val="22"/>
+                      <w:szCs w:val="22"/>
+                    </w:rPr>
+                    <w:t>Technical Associate(JS)</w:t>
+                  </w:r>
+                </w:p>
+                <w:p>
+                  <w:pPr>
+                    <w:pStyle w:val="BodyText"/>
+                    <w:spacing w:before="100" w:line="285" w:lineRule="auto"/>
+                    <w:ind w:left="380"/>
+                    <w:rPr>
+                      <w:rFonts w:ascii="Open Sans" w:hAnsi="Open Sans" w:cs="Open Sans"/>
+                      <w:sz w:val="22"/>
+                      <w:szCs w:val="22"/>
+                    </w:rPr>
+                  </w:pPr>
+                </w:p>
+                <w:p>
+                  <w:pPr>
+                    <w:pStyle w:val="BodyText"/>
+                    <w:numPr>
+                      <w:ilvl w:val="0"/>
+                      <w:numId w:val="13"/>
+                    </w:numPr>
+                    <w:spacing w:line="276" w:lineRule="auto"/>
+                    <w:rPr>
+                      <w:rFonts w:ascii="Open Sans SemiBold"/>
+                      <w:b/>
+                      <w:sz w:val="24"/>
+                      <w:szCs w:val="24"/>
+                      <w:lang w:eastAsia="zh-TW"/>
+                    </w:rPr>
+                  </w:pPr>
+                  <w:r>
+                    <w:rPr>
+                      <w:rFonts w:ascii="Open Sans SemiBold"/>
+                      <w:b/>
+                      <w:sz w:val="24"/>
+                      <w:szCs w:val="24"/>
+                    </w:rPr>
+                    <w:t>QWERTY THOUGHTS</w:t>
+                  </w:r>
+                </w:p>
+                <w:p>
+                  <w:pPr>
+                    <w:pStyle w:val="BodyText"/>
+                    <w:spacing w:before="46" w:line="276" w:lineRule="auto"/>
+                    <w:ind w:left="380"/>
+                    <w:rPr>
+                      <w:rFonts w:ascii="Open Sans"/>
+                      <w:sz w:val="22"/>
+                      <w:szCs w:val="22"/>
+                    </w:rPr>
+                  </w:pPr>
+                  <w:r>
+                    <w:rPr>
+                      <w:rFonts w:ascii="Open Sans"/>
+                      <w:i/>
+                      <w:sz w:val="22"/>
+                      <w:szCs w:val="22"/>
+                    </w:rPr>
+                    <w:t>Mar2023-present</w:t>
+                  </w:r>
+                </w:p>
+                <w:p>
+                  <w:pPr>
+                    <w:pStyle w:val="BodyText"/>
+                    <w:numPr>
+                      <w:ilvl w:val="0"/>
+                      <w:numId w:val="4"/>
+                    </w:numPr>
+                    <w:spacing w:before="100" w:line="285" w:lineRule="auto"/>
+                    <w:rPr>
+                      <w:rFonts w:ascii="Open Sans" w:hAnsi="Open Sans" w:cs="Open Sans"/>
+                      <w:sz w:val="22"/>
+                      <w:szCs w:val="22"/>
+                    </w:rPr>
+                  </w:pPr>
+                  <w:r>
+                    <w:rPr>
+                      <w:rFonts w:ascii="Open Sans" w:hAnsi="Open Sans" w:cs="Open Sans"/>
+                      <w:sz w:val="22"/>
+                      <w:szCs w:val="22"/>
+                    </w:rPr>
+                    <w:t>React Developer</w:t>
+                  </w:r>
+                </w:p>
+                <w:p>
+                  <w:pPr>
+                    <w:pStyle w:val="BodyText"/>
+                    <w:spacing w:before="38" w:line="285" w:lineRule="auto"/>
+                    <w:rPr>
+                      <w:rFonts w:ascii="Open Sans" w:hAnsi="Open Sans" w:cs="Open Sans"/>
+                      <w:sz w:val="22"/>
+                      <w:szCs w:val="22"/>
+                    </w:rPr>
+                  </w:pPr>
+                </w:p>
+                <w:p>
+                  <w:pPr>
+                    <w:pStyle w:val="BodyText"/>
+                    <w:spacing w:before="38" w:line="285" w:lineRule="auto"/>
+                    <w:rPr>
+                      <w:rFonts w:ascii="Open Sans" w:hAnsi="Open Sans" w:cs="Open Sans"/>
+                      <w:sz w:val="22"/>
+                      <w:szCs w:val="22"/>
+                    </w:rPr>
+                  </w:pPr>
+                </w:p>
+              </w:txbxContent>
+            </v:textbox>
+            <w10:wrap anchorx="page" anchory="page"/>
+          </v:shape>
+        </w:pict>
+      </w:r>
+      <w:r>
+        <w:rPr>
+          <w:noProof/>
+        </w:rPr>
+        <w:pict>
           <v:shape id="Text Box 25" o:spid="_x0000_s1057" type="#_x0000_t202" style="position:absolute;margin-left:208pt;margin-top:434.45pt;width:374pt;height:51.55pt;z-index:-251600896;visibility:visible;mso-position-horizontal-relative:page;mso-position-vertical-relative:page" o:gfxdata="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" filled="f" stroked="f">
             <v:textbox style="mso-next-textbox:#Text Box 25" inset="0,0,0,0">
               <w:txbxContent>
@@ -322,228 +544,6 @@
                     </w:rPr>
                     <w:t>+ countries.</w:t>
                   </w:r>
-                </w:p>
-              </w:txbxContent>
-            </v:textbox>
-            <w10:wrap anchorx="page" anchory="page"/>
-          </v:shape>
-        </w:pict>
-      </w:r>
-      <w:r>
-        <w:rPr>
-          <w:noProof/>
-        </w:rPr>
-        <w:pict>
-          <v:shapetype id="_x0000_t32" coordsize="21600,21600" o:spt="32" o:oned="t" path="m,l21600,21600e" filled="f">
-            <v:path arrowok="t" fillok="f" o:connecttype="none"/>
-            <o:lock v:ext="edit" shapetype="t"/>
-          </v:shapetype>
-          <v:shape id="Straight Arrow Connector 42" o:spid="_x0000_s1051" type="#_x0000_t32" style="position:absolute;margin-left:182.35pt;margin-top:307.3pt;width:355.4pt;height:0;z-index:251701248;visibility:visible" o:gfxdata="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" strokecolor="#e0e0e0" strokeweight="1.5pt">
-            <v:stroke endcap="round"/>
-          </v:shape>
-        </w:pict>
-      </w:r>
-      <w:r>
-        <w:rPr>
-          <w:noProof/>
-        </w:rPr>
-        <w:pict>
-          <v:shape id="_x0000_s1064" type="#_x0000_t202" style="position:absolute;margin-left:206pt;margin-top:199.9pt;width:373.65pt;height:123.1pt;z-index:-251595776;visibility:visible;mso-position-horizontal-relative:page;mso-position-vertical-relative:page" o:gfxdata="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" filled="f" stroked="f">
-            <v:textbox style="mso-next-textbox:#_x0000_s1064" inset="0,0,0,0">
-              <w:txbxContent>
-                <w:p>
-                  <w:pPr>
-                    <w:pStyle w:val="BodyText"/>
-                    <w:numPr>
-                      <w:ilvl w:val="0"/>
-                      <w:numId w:val="13"/>
-                    </w:numPr>
-                    <w:spacing w:line="276" w:lineRule="auto"/>
-                    <w:rPr>
-                      <w:rFonts w:ascii="Open Sans SemiBold"/>
-                      <w:b/>
-                      <w:sz w:val="24"/>
-                      <w:szCs w:val="24"/>
-                      <w:lang w:eastAsia="zh-TW"/>
-                    </w:rPr>
-                  </w:pPr>
-                  <w:r>
-                    <w:rPr>
-                      <w:rFonts w:ascii="Open Sans SemiBold"/>
-                      <w:b/>
-                      <w:sz w:val="24"/>
-                      <w:szCs w:val="24"/>
-                    </w:rPr>
-                    <w:t>INNODATA INDIA PVT LTD</w:t>
-                  </w:r>
-                </w:p>
-                <w:p>
-                  <w:pPr>
-                    <w:pStyle w:val="BodyText"/>
-                    <w:spacing w:before="46" w:line="276" w:lineRule="auto"/>
-                    <w:ind w:firstLine="360"/>
-                    <w:rPr>
-                      <w:rFonts w:ascii="Open Sans"/>
-                      <w:sz w:val="22"/>
-                      <w:szCs w:val="22"/>
-                    </w:rPr>
-                  </w:pPr>
-                  <w:r>
-                    <w:rPr>
-                      <w:rFonts w:ascii="Open Sans"/>
-                      <w:i/>
-                      <w:sz w:val="22"/>
-                      <w:szCs w:val="22"/>
-                    </w:rPr>
-                    <w:t xml:space="preserve"> 5 </w:t>
-                  </w:r>
-                  <w:proofErr w:type="gramStart"/>
-                  <w:r>
-                    <w:rPr>
-                      <w:rFonts w:ascii="Open Sans"/>
-                      <w:i/>
-                      <w:sz w:val="22"/>
-                      <w:szCs w:val="22"/>
-                    </w:rPr>
-                    <w:t>months(</w:t>
-                  </w:r>
-                  <w:proofErr w:type="gramEnd"/>
-                  <w:r>
-                    <w:rPr>
-                      <w:rFonts w:ascii="Open Sans"/>
-                      <w:i/>
-                      <w:sz w:val="22"/>
-                      <w:szCs w:val="22"/>
-                    </w:rPr>
-                    <w:t>fulltime)</w:t>
-                  </w:r>
-                </w:p>
-                <w:p>
-                  <w:pPr>
-                    <w:pStyle w:val="BodyText"/>
-                    <w:numPr>
-                      <w:ilvl w:val="0"/>
-                      <w:numId w:val="4"/>
-                    </w:numPr>
-                    <w:spacing w:before="100" w:line="285" w:lineRule="auto"/>
-                    <w:rPr>
-                      <w:rFonts w:ascii="Open Sans" w:hAnsi="Open Sans" w:cs="Open Sans"/>
-                      <w:sz w:val="22"/>
-                      <w:szCs w:val="22"/>
-                    </w:rPr>
-                  </w:pPr>
-                  <w:r>
-                    <w:rPr>
-                      <w:rFonts w:ascii="Open Sans" w:hAnsi="Open Sans" w:cs="Open Sans"/>
-                      <w:sz w:val="22"/>
-                      <w:szCs w:val="22"/>
-                    </w:rPr>
-                    <w:t>Technical Associate(JS)</w:t>
-                  </w:r>
-                </w:p>
-                <w:p>
-                  <w:pPr>
-                    <w:pStyle w:val="BodyText"/>
-                    <w:spacing w:before="100" w:line="285" w:lineRule="auto"/>
-                    <w:ind w:left="380"/>
-                    <w:rPr>
-                      <w:rFonts w:ascii="Open Sans" w:hAnsi="Open Sans" w:cs="Open Sans"/>
-                      <w:sz w:val="22"/>
-                      <w:szCs w:val="22"/>
-                    </w:rPr>
-                  </w:pPr>
-                </w:p>
-                <w:p>
-                  <w:pPr>
-                    <w:pStyle w:val="BodyText"/>
-                    <w:numPr>
-                      <w:ilvl w:val="0"/>
-                      <w:numId w:val="13"/>
-                    </w:numPr>
-                    <w:spacing w:line="276" w:lineRule="auto"/>
-                    <w:rPr>
-                      <w:rFonts w:ascii="Open Sans SemiBold"/>
-                      <w:b/>
-                      <w:sz w:val="24"/>
-                      <w:szCs w:val="24"/>
-                      <w:lang w:eastAsia="zh-TW"/>
-                    </w:rPr>
-                  </w:pPr>
-                  <w:r>
-                    <w:rPr>
-                      <w:rFonts w:ascii="Open Sans SemiBold"/>
-                      <w:b/>
-                      <w:sz w:val="24"/>
-                      <w:szCs w:val="24"/>
-                    </w:rPr>
-                    <w:t>QWERTY THOUGHTS</w:t>
-                  </w:r>
-                </w:p>
-                <w:p>
-                  <w:pPr>
-                    <w:pStyle w:val="BodyText"/>
-                    <w:spacing w:before="46" w:line="276" w:lineRule="auto"/>
-                    <w:ind w:left="380"/>
-                    <w:rPr>
-                      <w:rFonts w:ascii="Open Sans"/>
-                      <w:sz w:val="22"/>
-                      <w:szCs w:val="22"/>
-                    </w:rPr>
-                  </w:pPr>
-                  <w:r>
-                    <w:rPr>
-                      <w:rFonts w:ascii="Open Sans"/>
-                      <w:i/>
-                      <w:sz w:val="22"/>
-                      <w:szCs w:val="22"/>
-                    </w:rPr>
-                    <w:t>Mar2023-present</w:t>
-                  </w:r>
-                </w:p>
-                <w:p>
-                  <w:pPr>
-                    <w:pStyle w:val="BodyText"/>
-                    <w:numPr>
-                      <w:ilvl w:val="0"/>
-                      <w:numId w:val="4"/>
-                    </w:numPr>
-                    <w:spacing w:before="100" w:line="285" w:lineRule="auto"/>
-                    <w:rPr>
-                      <w:rFonts w:ascii="Open Sans" w:hAnsi="Open Sans" w:cs="Open Sans"/>
-                      <w:sz w:val="22"/>
-                      <w:szCs w:val="22"/>
-                    </w:rPr>
-                  </w:pPr>
-                  <w:r>
-                    <w:rPr>
-                      <w:rFonts w:ascii="Open Sans" w:hAnsi="Open Sans" w:cs="Open Sans"/>
-                      <w:sz w:val="22"/>
-                      <w:szCs w:val="22"/>
-                    </w:rPr>
-                    <w:t>React Developer</w:t>
-                  </w:r>
-                </w:p>
-                <w:p>
-                  <w:pPr>
-                    <w:pStyle w:val="BodyText"/>
-                    <w:spacing w:before="38" w:line="285" w:lineRule="auto"/>
-                    <w:rPr>
-                      <w:rFonts w:ascii="Open Sans" w:hAnsi="Open Sans" w:cs="Open Sans"/>
-                      <w:sz w:val="22"/>
-                      <w:szCs w:val="22"/>
-                    </w:rPr>
-                  </w:pPr>
-                </w:p>
-                <w:p>
-                  <w:pPr>
-                    <w:pStyle w:val="BodyText"/>
-                    <w:spacing w:before="38" w:line="285" w:lineRule="auto"/>
-                    <w:rPr>
-                      <w:rFonts w:ascii="Open Sans" w:hAnsi="Open Sans" w:cs="Open Sans"/>
-                      <w:sz w:val="22"/>
-                      <w:szCs w:val="22"/>
-                    </w:rPr>
-                  </w:pPr>
                 </w:p>
               </w:txbxContent>
             </v:textbox>
@@ -1701,7 +1701,7 @@
                     <a:blip r:embed="rId13" cstate="print">
                       <a:extLst>
                         <a:ext uri="{28A0092B-C50C-407E-A947-70E740481C1C}">
-                          <a14:useLocalDpi xmlns="" xmlns:wpc="http://schemas.microsoft.com/office/word/2010/wordprocessingCanvas" xmlns:mc="http://schemas.openxmlformats.org/markup-compatibility/2006" xmlns:o="urn:schemas-microsoft-com:office:office" xmlns:v="urn:schemas-microsoft-com:vml" xmlns:wp14="http://schemas.microsoft.com/office/word/2010/wordprocessingDrawing" xmlns:w10="urn:schemas-microsoft-com:office:word" xmlns:w="http://schemas.openxmlformats.org/wordprocessingml/2006/main" xmlns:w14="http://schemas.microsoft.com/office/word/2010/wordml" xmlns:w15="http://schemas.microsoft.com/office/word/2012/wordml" xmlns:wpg="http://schemas.microsoft.com/office/word/2010/wordprocessingGroup" xmlns:wpi="http://schemas.microsoft.com/office/word/2010/wordprocessingInk" xmlns:wps="http://schemas.microsoft.com/office/word/2010/wordprocessingShape" xmlns:a14="http://schemas.microsoft.com/office/drawing/2010/main" val="0"/>
+                          <a14:useLocalDpi xmlns:a14="http://schemas.microsoft.com/office/drawing/2010/main" xmlns:wps="http://schemas.microsoft.com/office/word/2010/wordprocessingShape" xmlns:wpi="http://schemas.microsoft.com/office/word/2010/wordprocessingInk" xmlns:wpg="http://schemas.microsoft.com/office/word/2010/wordprocessingGroup" xmlns:w15="http://schemas.microsoft.com/office/word/2012/wordml" xmlns:w14="http://schemas.microsoft.com/office/word/2010/wordml" xmlns:w="http://schemas.openxmlformats.org/wordprocessingml/2006/main" xmlns:w10="urn:schemas-microsoft-com:office:word" xmlns:wp14="http://schemas.microsoft.com/office/word/2010/wordprocessingDrawing" xmlns:v="urn:schemas-microsoft-com:vml" xmlns:o="urn:schemas-microsoft-com:office:office" xmlns:mc="http://schemas.openxmlformats.org/markup-compatibility/2006" xmlns:wpc="http://schemas.microsoft.com/office/word/2010/wordprocessingCanvas" xmlns="" val="0"/>
                         </a:ext>
                       </a:extLst>
                     </a:blip>
@@ -1764,7 +1764,7 @@
                     <a:blip r:embed="rId13" cstate="print">
                       <a:extLst>
                         <a:ext uri="{28A0092B-C50C-407E-A947-70E740481C1C}">
-                          <a14:useLocalDpi xmlns="" xmlns:wpc="http://schemas.microsoft.com/office/word/2010/wordprocessingCanvas" xmlns:mc="http://schemas.openxmlformats.org/markup-compatibility/2006" xmlns:o="urn:schemas-microsoft-com:office:office" xmlns:v="urn:schemas-microsoft-com:vml" xmlns:wp14="http://schemas.microsoft.com/office/word/2010/wordprocessingDrawing" xmlns:w10="urn:schemas-microsoft-com:office:word" xmlns:w="http://schemas.openxmlformats.org/wordprocessingml/2006/main" xmlns:w14="http://schemas.microsoft.com/office/word/2010/wordml" xmlns:w15="http://schemas.microsoft.com/office/word/2012/wordml" xmlns:wpg="http://schemas.microsoft.com/office/word/2010/wordprocessingGroup" xmlns:wpi="http://schemas.microsoft.com/office/word/2010/wordprocessingInk" xmlns:wps="http://schemas.microsoft.com/office/word/2010/wordprocessingShape" xmlns:a14="http://schemas.microsoft.com/office/drawing/2010/main" val="0"/>
+                          <a14:useLocalDpi xmlns:a14="http://schemas.microsoft.com/office/drawing/2010/main" xmlns:wps="http://schemas.microsoft.com/office/word/2010/wordprocessingShape" xmlns:wpi="http://schemas.microsoft.com/office/word/2010/wordprocessingInk" xmlns:wpg="http://schemas.microsoft.com/office/word/2010/wordprocessingGroup" xmlns:w15="http://schemas.microsoft.com/office/word/2012/wordml" xmlns:w14="http://schemas.microsoft.com/office/word/2010/wordml" xmlns:w="http://schemas.openxmlformats.org/wordprocessingml/2006/main" xmlns:w10="urn:schemas-microsoft-com:office:word" xmlns:wp14="http://schemas.microsoft.com/office/word/2010/wordprocessingDrawing" xmlns:v="urn:schemas-microsoft-com:vml" xmlns:o="urn:schemas-microsoft-com:office:office" xmlns:mc="http://schemas.openxmlformats.org/markup-compatibility/2006" xmlns:wpc="http://schemas.microsoft.com/office/word/2010/wordprocessingCanvas" xmlns="" val="0"/>
                         </a:ext>
                       </a:extLst>
                     </a:blip>
@@ -1827,7 +1827,7 @@
                     <a:blip r:embed="rId14" cstate="print">
                       <a:extLst>
                         <a:ext uri="{28A0092B-C50C-407E-A947-70E740481C1C}">
-                          <a14:useLocalDpi xmlns="" xmlns:wpc="http://schemas.microsoft.com/office/word/2010/wordprocessingCanvas" xmlns:mc="http://schemas.openxmlformats.org/markup-compatibility/2006" xmlns:o="urn:schemas-microsoft-com:office:office" xmlns:v="urn:schemas-microsoft-com:vml" xmlns:wp14="http://schemas.microsoft.com/office/word/2010/wordprocessingDrawing" xmlns:w10="urn:schemas-microsoft-com:office:word" xmlns:w="http://schemas.openxmlformats.org/wordprocessingml/2006/main" xmlns:w14="http://schemas.microsoft.com/office/word/2010/wordml" xmlns:w15="http://schemas.microsoft.com/office/word/2012/wordml" xmlns:wpg="http://schemas.microsoft.com/office/word/2010/wordprocessingGroup" xmlns:wpi="http://schemas.microsoft.com/office/word/2010/wordprocessingInk" xmlns:wps="http://schemas.microsoft.com/office/word/2010/wordprocessingShape" xmlns:a14="http://schemas.microsoft.com/office/drawing/2010/main" val="0"/>
+                          <a14:useLocalDpi xmlns:a14="http://schemas.microsoft.com/office/drawing/2010/main" xmlns:wps="http://schemas.microsoft.com/office/word/2010/wordprocessingShape" xmlns:wpi="http://schemas.microsoft.com/office/word/2010/wordprocessingInk" xmlns:wpg="http://schemas.microsoft.com/office/word/2010/wordprocessingGroup" xmlns:w15="http://schemas.microsoft.com/office/word/2012/wordml" xmlns:w14="http://schemas.microsoft.com/office/word/2010/wordml" xmlns:w="http://schemas.openxmlformats.org/wordprocessingml/2006/main" xmlns:w10="urn:schemas-microsoft-com:office:word" xmlns:wp14="http://schemas.microsoft.com/office/word/2010/wordprocessingDrawing" xmlns:v="urn:schemas-microsoft-com:vml" xmlns:o="urn:schemas-microsoft-com:office:office" xmlns:mc="http://schemas.openxmlformats.org/markup-compatibility/2006" xmlns:wpc="http://schemas.microsoft.com/office/word/2010/wordprocessingCanvas" xmlns="" val="0"/>
                         </a:ext>
                       </a:extLst>
                     </a:blip>
@@ -1890,7 +1890,7 @@
                     <a:blip r:embed="rId15" cstate="print">
                       <a:extLst>
                         <a:ext uri="{28A0092B-C50C-407E-A947-70E740481C1C}">
-                          <a14:useLocalDpi xmlns="" xmlns:wpc="http://schemas.microsoft.com/office/word/2010/wordprocessingCanvas" xmlns:mc="http://schemas.openxmlformats.org/markup-compatibility/2006" xmlns:o="urn:schemas-microsoft-com:office:office" xmlns:v="urn:schemas-microsoft-com:vml" xmlns:wp14="http://schemas.microsoft.com/office/word/2010/wordprocessingDrawing" xmlns:w10="urn:schemas-microsoft-com:office:word" xmlns:w="http://schemas.openxmlformats.org/wordprocessingml/2006/main" xmlns:w14="http://schemas.microsoft.com/office/word/2010/wordml" xmlns:w15="http://schemas.microsoft.com/office/word/2012/wordml" xmlns:wpg="http://schemas.microsoft.com/office/word/2010/wordprocessingGroup" xmlns:wpi="http://schemas.microsoft.com/office/word/2010/wordprocessingInk" xmlns:wps="http://schemas.microsoft.com/office/word/2010/wordprocessingShape" xmlns:a14="http://schemas.microsoft.com/office/drawing/2010/main" val="0"/>
+                          <a14:useLocalDpi xmlns:a14="http://schemas.microsoft.com/office/drawing/2010/main" xmlns:wps="http://schemas.microsoft.com/office/word/2010/wordprocessingShape" xmlns:wpi="http://schemas.microsoft.com/office/word/2010/wordprocessingInk" xmlns:wpg="http://schemas.microsoft.com/office/word/2010/wordprocessingGroup" xmlns:w15="http://schemas.microsoft.com/office/word/2012/wordml" xmlns:w14="http://schemas.microsoft.com/office/word/2010/wordml" xmlns:w="http://schemas.openxmlformats.org/wordprocessingml/2006/main" xmlns:w10="urn:schemas-microsoft-com:office:word" xmlns:wp14="http://schemas.microsoft.com/office/word/2010/wordprocessingDrawing" xmlns:v="urn:schemas-microsoft-com:vml" xmlns:o="urn:schemas-microsoft-com:office:office" xmlns:mc="http://schemas.openxmlformats.org/markup-compatibility/2006" xmlns:wpc="http://schemas.microsoft.com/office/word/2010/wordprocessingCanvas" xmlns="" val="0"/>
                         </a:ext>
                       </a:extLst>
                     </a:blip>
@@ -1951,7 +1951,7 @@
                     <a:blip r:embed="rId16" cstate="print">
                       <a:extLst>
                         <a:ext uri="{28A0092B-C50C-407E-A947-70E740481C1C}">
-                          <a14:useLocalDpi xmlns="" xmlns:wpc="http://schemas.microsoft.com/office/word/2010/wordprocessingCanvas" xmlns:mc="http://schemas.openxmlformats.org/markup-compatibility/2006" xmlns:o="urn:schemas-microsoft-com:office:office" xmlns:v="urn:schemas-microsoft-com:vml" xmlns:wp14="http://schemas.microsoft.com/office/word/2010/wordprocessingDrawing" xmlns:w10="urn:schemas-microsoft-com:office:word" xmlns:w="http://schemas.openxmlformats.org/wordprocessingml/2006/main" xmlns:w14="http://schemas.microsoft.com/office/word/2010/wordml" xmlns:w15="http://schemas.microsoft.com/office/word/2012/wordml" xmlns:wpg="http://schemas.microsoft.com/office/word/2010/wordprocessingGroup" xmlns:wpi="http://schemas.microsoft.com/office/word/2010/wordprocessingInk" xmlns:wps="http://schemas.microsoft.com/office/word/2010/wordprocessingShape" xmlns:a14="http://schemas.microsoft.com/office/drawing/2010/main" val="0"/>
+                          <a14:useLocalDpi xmlns:a14="http://schemas.microsoft.com/office/drawing/2010/main" xmlns:wps="http://schemas.microsoft.com/office/word/2010/wordprocessingShape" xmlns:wpi="http://schemas.microsoft.com/office/word/2010/wordprocessingInk" xmlns:wpg="http://schemas.microsoft.com/office/word/2010/wordprocessingGroup" xmlns:w15="http://schemas.microsoft.com/office/word/2012/wordml" xmlns:w14="http://schemas.microsoft.com/office/word/2010/wordml" xmlns:w="http://schemas.openxmlformats.org/wordprocessingml/2006/main" xmlns:w10="urn:schemas-microsoft-com:office:word" xmlns:wp14="http://schemas.microsoft.com/office/word/2010/wordprocessingDrawing" xmlns:v="urn:schemas-microsoft-com:vml" xmlns:o="urn:schemas-microsoft-com:office:office" xmlns:mc="http://schemas.openxmlformats.org/markup-compatibility/2006" xmlns:wpc="http://schemas.microsoft.com/office/word/2010/wordprocessingCanvas" xmlns="" val="0"/>
                         </a:ext>
                       </a:extLst>
                     </a:blip>
@@ -4060,7 +4060,7 @@
   <a:extraClrSchemeLst/>
   <a:extLst>
     <a:ext uri="{05A4C25C-085E-4340-85A3-A5531E510DB2}">
-      <thm15:themeFamily xmlns="" xmlns:thm15="http://schemas.microsoft.com/office/thememl/2012/main" name="Ion" id="{B8441ADB-2E43-4AF7-B97A-BD870242C6A8}" vid="{292E63A9-BB86-4E3D-B92A-7223C6510D2E}"/>
+      <thm15:themeFamily xmlns:thm15="http://schemas.microsoft.com/office/thememl/2012/main" xmlns="" name="Ion" id="{B8441ADB-2E43-4AF7-B97A-BD870242C6A8}" vid="{292E63A9-BB86-4E3D-B92A-7223C6510D2E}"/>
     </a:ext>
   </a:extLst>
 </a:theme>

</xml_diff>